<commit_message>
Added manuscript folder to gitignore
</commit_message>
<xml_diff>
--- a/manuscript/initial_submission/Cover_Letter.docx
+++ b/manuscript/initial_submission/Cover_Letter.docx
@@ -12,13 +12,7 @@
         <w:rPr>
           <w:rFonts w:ascii="Franklin Gothic Book" w:hAnsi="Franklin Gothic Book"/>
         </w:rPr>
-        <w:t xml:space="preserve">Erick Lundgren </w:t>
-      </w:r>
-      <w:r>
-        <w:rPr>
-          <w:rFonts w:ascii="Franklin Gothic Book" w:hAnsi="Franklin Gothic Book"/>
-        </w:rPr>
-        <w:t>(</w:t>
+        <w:t>Erick Lundgren (</w:t>
       </w:r>
       <w:hyperlink r:id="rId6" w:history="1">
         <w:r>
@@ -92,25 +86,13 @@
         <w:rPr>
           <w:rFonts w:ascii="Franklin Gothic Book" w:hAnsi="Franklin Gothic Book"/>
         </w:rPr>
-        <w:t>4th</w:t>
-      </w:r>
-      <w:r>
-        <w:rPr>
-          <w:rFonts w:ascii="Franklin Gothic Book" w:hAnsi="Franklin Gothic Book"/>
-        </w:rPr>
-        <w:t xml:space="preserve"> </w:t>
-      </w:r>
-      <w:r>
-        <w:rPr>
-          <w:rFonts w:ascii="Franklin Gothic Book" w:hAnsi="Franklin Gothic Book"/>
-        </w:rPr>
-        <w:t>April</w:t>
-      </w:r>
-      <w:r>
-        <w:rPr>
-          <w:rFonts w:ascii="Franklin Gothic Book" w:hAnsi="Franklin Gothic Book"/>
-        </w:rPr>
-        <w:t xml:space="preserve"> 2025</w:t>
+        <w:t>9th</w:t>
+      </w:r>
+      <w:r>
+        <w:rPr>
+          <w:rFonts w:ascii="Franklin Gothic Book" w:hAnsi="Franklin Gothic Book"/>
+        </w:rPr>
+        <w:t xml:space="preserve"> April 2025</w:t>
       </w:r>
     </w:p>
     <w:p>
@@ -178,17 +160,37 @@
           <w:sz w:val="22"/>
           <w:szCs w:val="22"/>
         </w:rPr>
-        <w:t>We are pleased to submit our manuscript “</w:t>
-      </w:r>
-      <w:r>
-        <w:rPr>
-          <w:rFonts w:ascii="Franklin Gothic Book" w:hAnsi="Franklin Gothic Book"/>
+        <w:t xml:space="preserve">We are pleased to </w:t>
+      </w:r>
+      <w:r>
+        <w:rPr>
+          <w:rFonts w:ascii="Franklin Gothic Book" w:hAnsi="Franklin Gothic Book" w:cs="Times New Roman"/>
+          <w:sz w:val="22"/>
+          <w:szCs w:val="22"/>
+        </w:rPr>
+        <w:t>submit our manuscript “</w:t>
+      </w:r>
+      <w:r>
+        <w:rPr>
+          <w:rFonts w:ascii="Franklin Gothic Book" w:hAnsi="Franklin Gothic Book" w:cs="Open Sans"/>
           <w:b/>
           <w:bCs/>
-          <w:sz w:val="22"/>
-          <w:szCs w:val="22"/>
-        </w:rPr>
-        <w:t>XXXX</w:t>
+          <w:color w:val="000000" w:themeColor="text1"/>
+          <w:sz w:val="22"/>
+          <w:szCs w:val="22"/>
+          <w:shd w:val="clear" w:color="auto" w:fill="FFFFFF"/>
+        </w:rPr>
+        <w:t>Convergent ecological effects of native and introduced megafauna on other animals or ecosystems</w:t>
+      </w:r>
+      <w:r>
+        <w:rPr>
+          <w:rFonts w:ascii="Franklin Gothic Book" w:hAnsi="Franklin Gothic Book" w:cs="Open Sans"/>
+          <w:color w:val="555555"/>
+          <w:sz w:val="22"/>
+          <w:szCs w:val="22"/>
+          <w:shd w:val="clear" w:color="auto" w:fill="FFFFFF"/>
+        </w:rPr>
+        <w:t xml:space="preserve">” </w:t>
       </w:r>
       <w:r>
         <w:rPr>
@@ -196,7 +198,7 @@
           <w:sz w:val="22"/>
           <w:szCs w:val="22"/>
         </w:rPr>
-        <w:t xml:space="preserve"> for consideration as a </w:t>
+        <w:t xml:space="preserve">for consideration as a </w:t>
       </w:r>
       <w:r>
         <w:rPr>
@@ -204,7 +206,7 @@
           <w:sz w:val="22"/>
           <w:szCs w:val="22"/>
         </w:rPr>
-        <w:t>XXXX</w:t>
+        <w:t>Research Report</w:t>
       </w:r>
       <w:r>
         <w:rPr>
@@ -254,19 +256,7 @@
         <w:rPr>
           <w:rFonts w:ascii="Franklin Gothic Book" w:hAnsi="Franklin Gothic Book"/>
         </w:rPr>
-        <w:t>For ~</w:t>
-      </w:r>
-      <w:r>
-        <w:rPr>
-          <w:rFonts w:ascii="Franklin Gothic Book" w:hAnsi="Franklin Gothic Book"/>
-        </w:rPr>
-        <w:t>55-</w:t>
-      </w:r>
-      <w:r>
-        <w:rPr>
-          <w:rFonts w:ascii="Franklin Gothic Book" w:hAnsi="Franklin Gothic Book"/>
-        </w:rPr>
-        <w:t xml:space="preserve">35 million years until the extinctions of the Late Pleistocene and Holocene, mammalian megafauna </w:t>
+        <w:t xml:space="preserve">For ~55-35 million years until the extinctions of the Late Pleistocene and Holocene, mammalian megafauna </w:t>
       </w:r>
       <w:proofErr w:type="gramStart"/>
       <w:r>
@@ -280,19 +270,13 @@
         <w:rPr>
           <w:rFonts w:ascii="Franklin Gothic Book" w:hAnsi="Franklin Gothic Book"/>
         </w:rPr>
-        <w:t xml:space="preserve"> ubiquitous across most landmasses. These animals exerted profound </w:t>
-      </w:r>
-      <w:r>
-        <w:rPr>
-          <w:rFonts w:ascii="Franklin Gothic Book" w:hAnsi="Franklin Gothic Book"/>
-        </w:rPr>
-        <w:t>influences on other smaller animals and on ecosystem processes, as well as their direct effects on vegetation</w:t>
-      </w:r>
-      <w:r>
-        <w:rPr>
-          <w:rFonts w:ascii="Franklin Gothic Book" w:hAnsi="Franklin Gothic Book"/>
-        </w:rPr>
-        <w:t>. Recently, humans have introduced numerous megafauna species, partially counteracting these declines</w:t>
+        <w:t xml:space="preserve"> ubiquitous across most landmasses. These animals exerted profound influences on other smaller animals and on ecosystem processes, as well as their direct effects on vegetation. Recently, humans have introduced numerous megafauna</w:t>
+      </w:r>
+      <w:r>
+        <w:rPr>
+          <w:rFonts w:ascii="Franklin Gothic Book" w:hAnsi="Franklin Gothic Book"/>
+        </w:rPr>
+        <w:t xml:space="preserve"> species, partially counteracting these declines</w:t>
       </w:r>
       <w:r>
         <w:rPr>
@@ -461,7 +445,7 @@
           <w:sz w:val="22"/>
           <w:szCs w:val="22"/>
         </w:rPr>
-        <w:t xml:space="preserve"> this claim by compiling a comprehensive meta-analytic dataset of </w:t>
+        <w:t xml:space="preserve"> this </w:t>
       </w:r>
       <w:r>
         <w:rPr>
@@ -469,7 +453,7 @@
           <w:sz w:val="22"/>
           <w:szCs w:val="22"/>
         </w:rPr>
-        <w:t>XXX</w:t>
+        <w:t>hypothesis</w:t>
       </w:r>
       <w:r>
         <w:rPr>
@@ -477,6 +461,22 @@
           <w:sz w:val="22"/>
           <w:szCs w:val="22"/>
         </w:rPr>
+        <w:t xml:space="preserve"> by compiling a comprehensive meta-analytic dataset of </w:t>
+      </w:r>
+      <w:r>
+        <w:rPr>
+          <w:rFonts w:ascii="Franklin Gothic Book" w:hAnsi="Franklin Gothic Book" w:cs="Times New Roman"/>
+          <w:sz w:val="22"/>
+          <w:szCs w:val="22"/>
+        </w:rPr>
+        <w:t>2,162</w:t>
+      </w:r>
+      <w:r>
+        <w:rPr>
+          <w:rFonts w:ascii="Franklin Gothic Book" w:hAnsi="Franklin Gothic Book" w:cs="Times New Roman"/>
+          <w:sz w:val="22"/>
+          <w:szCs w:val="22"/>
+        </w:rPr>
         <w:t xml:space="preserve"> responses from </w:t>
       </w:r>
       <w:r>
@@ -485,7 +485,7 @@
           <w:sz w:val="22"/>
           <w:szCs w:val="22"/>
         </w:rPr>
-        <w:t>200</w:t>
+        <w:t>186</w:t>
       </w:r>
       <w:r>
         <w:rPr>
@@ -519,15 +519,7 @@
           <w:sz w:val="22"/>
           <w:szCs w:val="22"/>
         </w:rPr>
-        <w:t xml:space="preserve">We found no evidence that nativeness or locally ‘invasive’ megafauna have distinct effects relative to native megafauna or intact megafauna communities in Africa—which are the closest extant proxies for the once pervasive Late Pleistocene megafauna communities. </w:t>
-      </w:r>
-      <w:r>
-        <w:rPr>
-          <w:rFonts w:ascii="Franklin Gothic Book" w:hAnsi="Franklin Gothic Book"/>
-          <w:sz w:val="22"/>
-          <w:szCs w:val="22"/>
-        </w:rPr>
-        <w:t xml:space="preserve">Finally, we conducted an innovative method to assess whether the degree of variance explained by nativeness or ‘invasiveness’ were more informative than randomized nativeness and ‘invasiveness’ values. </w:t>
+        <w:t xml:space="preserve">We found no evidence that nativeness or locally ‘invasive’ megafauna have distinct effects relative to native megafauna or intact megafauna communities in Africa—which are the closest </w:t>
       </w:r>
       <w:r>
         <w:rPr>
@@ -537,7 +529,91 @@
           <w:sz w:val="22"/>
           <w:szCs w:val="22"/>
         </w:rPr>
-        <w:t>Our results indicate that nativeness and ‘invasiveness’ are no more informative than a random guess.</w:t>
+        <w:t>surviving</w:t>
+      </w:r>
+      <w:r>
+        <w:rPr>
+          <w:rFonts w:ascii="Franklin Gothic Book" w:hAnsi="Franklin Gothic Book"/>
+          <w:b/>
+          <w:bCs/>
+          <w:sz w:val="22"/>
+          <w:szCs w:val="22"/>
+        </w:rPr>
+        <w:t xml:space="preserve"> proxies for the once pervasive Late Pleistocene megafauna communities. </w:t>
+      </w:r>
+      <w:r>
+        <w:rPr>
+          <w:rFonts w:ascii="Franklin Gothic Book" w:hAnsi="Franklin Gothic Book"/>
+          <w:sz w:val="22"/>
+          <w:szCs w:val="22"/>
+        </w:rPr>
+        <w:t xml:space="preserve">Finally, we </w:t>
+      </w:r>
+      <w:r>
+        <w:rPr>
+          <w:rFonts w:ascii="Franklin Gothic Book" w:hAnsi="Franklin Gothic Book"/>
+          <w:sz w:val="22"/>
+          <w:szCs w:val="22"/>
+        </w:rPr>
+        <w:t>assessed</w:t>
+      </w:r>
+      <w:r>
+        <w:rPr>
+          <w:rFonts w:ascii="Franklin Gothic Book" w:hAnsi="Franklin Gothic Book"/>
+          <w:sz w:val="22"/>
+          <w:szCs w:val="22"/>
+        </w:rPr>
+        <w:t xml:space="preserve"> whether the degree of variance explained by nativeness or ‘invasiveness’ were more informative than randomized nativeness and ‘invasiveness’ values. </w:t>
+      </w:r>
+      <w:r>
+        <w:rPr>
+          <w:rFonts w:ascii="Franklin Gothic Book" w:hAnsi="Franklin Gothic Book"/>
+          <w:b/>
+          <w:bCs/>
+          <w:sz w:val="22"/>
+          <w:szCs w:val="22"/>
+        </w:rPr>
+        <w:t xml:space="preserve">Our results </w:t>
+      </w:r>
+      <w:r>
+        <w:rPr>
+          <w:rFonts w:ascii="Franklin Gothic Book" w:hAnsi="Franklin Gothic Book"/>
+          <w:b/>
+          <w:bCs/>
+          <w:sz w:val="22"/>
+          <w:szCs w:val="22"/>
+        </w:rPr>
+        <w:t>suggest</w:t>
+      </w:r>
+      <w:r>
+        <w:rPr>
+          <w:rFonts w:ascii="Franklin Gothic Book" w:hAnsi="Franklin Gothic Book"/>
+          <w:b/>
+          <w:bCs/>
+          <w:sz w:val="22"/>
+          <w:szCs w:val="22"/>
+        </w:rPr>
+        <w:t xml:space="preserve"> that nativeness and ‘invasiveness’</w:t>
+      </w:r>
+      <w:r>
+        <w:rPr>
+          <w:rFonts w:ascii="Franklin Gothic Book" w:hAnsi="Franklin Gothic Book"/>
+          <w:b/>
+          <w:bCs/>
+          <w:sz w:val="22"/>
+          <w:szCs w:val="22"/>
+        </w:rPr>
+        <w:t>—for megafauna—</w:t>
+      </w:r>
+      <w:r>
+        <w:rPr>
+          <w:rFonts w:ascii="Franklin Gothic Book" w:hAnsi="Franklin Gothic Book"/>
+          <w:b/>
+          <w:bCs/>
+          <w:sz w:val="22"/>
+          <w:szCs w:val="22"/>
+        </w:rPr>
+        <w:t>are no more informative than a random guess.</w:t>
       </w:r>
       <w:r>
         <w:rPr>
@@ -861,14 +937,7 @@
           <w:rFonts w:ascii="Franklin Gothic Book" w:hAnsi="Franklin Gothic Book"/>
           <w:iCs/>
         </w:rPr>
-        <w:t>Centre for</w:t>
-      </w:r>
-      <w:r>
-        <w:rPr>
-          <w:rFonts w:ascii="Franklin Gothic Book" w:hAnsi="Franklin Gothic Book"/>
-          <w:iCs/>
-        </w:rPr>
-        <w:t xml:space="preserve"> Open Science and Synthesis in Ecology and Evolution</w:t>
+        <w:t>Centre for Open Science and Synthesis in Ecology and Evolution</w:t>
       </w:r>
     </w:p>
     <w:p>

</xml_diff>